<commit_message>
Functions to be implemented
</commit_message>
<xml_diff>
--- a/Project-Proposal-CSIS3300.docx
+++ b/Project-Proposal-CSIS3300.docx
@@ -121,16 +121,8 @@
         <w:pStyle w:val="Contactinfo"/>
       </w:pPr>
       <w:r>
-        <w:t xml:space="preserve">Yan Cheng Ren </w:t>
+        <w:t>Yan Cheng Ren – 300179993</w:t>
       </w:r>
-      <w:r>
-        <w:t>–</w:t>
-      </w:r>
-      <w:r>
-        <w:t xml:space="preserve"> 300179993</w:t>
-      </w:r>
-      <w:bookmarkStart w:id="0" w:name="_GoBack"/>
-      <w:bookmarkEnd w:id="0"/>
     </w:p>
     <w:p>
       <w:pPr>
@@ -519,8 +511,112 @@
         <w:t>functions to be implemented and tools</w:t>
       </w:r>
     </w:p>
-    <w:p/>
-    <w:p/>
+    <w:p>
+      <w:pPr>
+        <w:pStyle w:val="ListParagraph"/>
+        <w:numPr>
+          <w:ilvl w:val="0"/>
+          <w:numId w:val="15"/>
+        </w:numPr>
+      </w:pPr>
+      <w:r>
+        <w:t>Login as a user to start playing the game</w:t>
+      </w:r>
+    </w:p>
+    <w:p>
+      <w:pPr>
+        <w:pStyle w:val="ListParagraph"/>
+        <w:numPr>
+          <w:ilvl w:val="0"/>
+          <w:numId w:val="15"/>
+        </w:numPr>
+      </w:pPr>
+      <w:r>
+        <w:t>User</w:t>
+      </w:r>
+      <w:r>
+        <w:t>s</w:t>
+      </w:r>
+      <w:r>
+        <w:t xml:space="preserve"> will get the word that is generated by the game</w:t>
+      </w:r>
+      <w:r>
+        <w:t xml:space="preserve"> and they will draw to describe that word( When their turn comes only)</w:t>
+      </w:r>
+    </w:p>
+    <w:p>
+      <w:pPr>
+        <w:pStyle w:val="ListParagraph"/>
+        <w:numPr>
+          <w:ilvl w:val="0"/>
+          <w:numId w:val="15"/>
+        </w:numPr>
+      </w:pPr>
+      <w:r>
+        <w:t>Player will get points when their drawing is guess correctly by other users</w:t>
+      </w:r>
+    </w:p>
+    <w:p>
+      <w:pPr>
+        <w:pStyle w:val="ListParagraph"/>
+        <w:numPr>
+          <w:ilvl w:val="0"/>
+          <w:numId w:val="15"/>
+        </w:numPr>
+      </w:pPr>
+      <w:r>
+        <w:t>Otherwise, they will guess other player’s drawing to catch the right answer and points will be awarded.</w:t>
+      </w:r>
+    </w:p>
+    <w:p>
+      <w:pPr>
+        <w:pStyle w:val="ListParagraph"/>
+        <w:numPr>
+          <w:ilvl w:val="0"/>
+          <w:numId w:val="15"/>
+        </w:numPr>
+      </w:pPr>
+      <w:r>
+        <w:t>Drawing turn will be passed to every players according to the time that they join the game.</w:t>
+      </w:r>
+    </w:p>
+    <w:p>
+      <w:pPr>
+        <w:pStyle w:val="ListParagraph"/>
+        <w:numPr>
+          <w:ilvl w:val="0"/>
+          <w:numId w:val="15"/>
+        </w:numPr>
+      </w:pPr>
+      <w:r>
+        <w:t>After a specific number of rounds the game will be over, player with highest score will win.</w:t>
+      </w:r>
+    </w:p>
+    <w:p>
+      <w:pPr>
+        <w:pStyle w:val="ListParagraph"/>
+        <w:numPr>
+          <w:ilvl w:val="0"/>
+          <w:numId w:val="15"/>
+        </w:numPr>
+      </w:pPr>
+      <w:r>
+        <w:t>The leaderboard will</w:t>
+      </w:r>
+      <w:r>
+        <w:t xml:space="preserve"> be updated at each</w:t>
+      </w:r>
+      <w:bookmarkStart w:id="0" w:name="_GoBack"/>
+      <w:bookmarkEnd w:id="0"/>
+      <w:r>
+        <w:t xml:space="preserve"> turn.</w:t>
+      </w:r>
+    </w:p>
+    <w:p>
+      <w:pPr>
+        <w:pStyle w:val="ListParagraph"/>
+      </w:pPr>
+    </w:p>
     <w:p/>
     <w:p/>
     <w:p/>
@@ -856,7 +952,7 @@
             </wp:anchor>
           </w:drawing>
         </mc:Choice>
-        <mc:Fallback xmlns:w16cid="http://schemas.microsoft.com/office/word/2016/wordml/cid" xmlns:am3d="http://schemas.microsoft.com/office/drawing/2017/model3d" xmlns:aink="http://schemas.microsoft.com/office/drawing/2016/ink" xmlns:cx8="http://schemas.microsoft.com/office/drawing/2016/5/14/chartex" xmlns:cx7="http://schemas.microsoft.com/office/drawing/2016/5/13/chartex" xmlns:cx6="http://schemas.microsoft.com/office/drawing/2016/5/12/chartex" xmlns:cx5="http://schemas.microsoft.com/office/drawing/2016/5/11/chartex" xmlns:cx4="http://schemas.microsoft.com/office/drawing/2016/5/10/chartex" xmlns:cx3="http://schemas.microsoft.com/office/drawing/2016/5/9/chartex" xmlns:cx2="http://schemas.microsoft.com/office/drawing/2015/10/21/chartex">
+        <mc:Fallback xmlns:cx2="http://schemas.microsoft.com/office/drawing/2015/10/21/chartex" xmlns:cx3="http://schemas.microsoft.com/office/drawing/2016/5/9/chartex" xmlns:cx4="http://schemas.microsoft.com/office/drawing/2016/5/10/chartex" xmlns:cx5="http://schemas.microsoft.com/office/drawing/2016/5/11/chartex" xmlns:cx6="http://schemas.microsoft.com/office/drawing/2016/5/12/chartex" xmlns:cx7="http://schemas.microsoft.com/office/drawing/2016/5/13/chartex" xmlns:cx8="http://schemas.microsoft.com/office/drawing/2016/5/14/chartex" xmlns:aink="http://schemas.microsoft.com/office/drawing/2016/ink" xmlns:am3d="http://schemas.microsoft.com/office/drawing/2017/model3d" xmlns:w16cid="http://schemas.microsoft.com/office/word/2016/wordml/cid">
           <w:pict>
             <v:group w14:anchorId="215A43D5" id="Group 1" o:spid="_x0000_s1026" alt="Decorative sidebar" style="position:absolute;margin-left:27.75pt;margin-top:36pt;width:18pt;height:10in;z-index:251659264;mso-width-percent:29;mso-height-percent:909;mso-position-horizontal-relative:page;mso-position-vertical-relative:page;mso-width-percent:29;mso-height-percent:909" coordsize="2286,91440" o:gfxdata="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">
               <v:rect id="Rectangle 2" o:spid="_x0000_s1027" style="position:absolute;width:2286;height:87820;visibility:visible;mso-wrap-style:square;v-text-anchor:middle" o:gfxdata="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" fillcolor="#dd8047 [3205]" stroked="f" strokeweight="1pt"/>
@@ -1288,6 +1384,119 @@
     </w:lvl>
   </w:abstractNum>
   <w:abstractNum w:abstractNumId="12" w15:restartNumberingAfterBreak="0">
+    <w:nsid w:val="3A5514B0"/>
+    <w:multiLevelType w:val="hybridMultilevel"/>
+    <w:tmpl w:val="D640F564"/>
+    <w:lvl w:ilvl="0" w:tplc="04090001">
+      <w:start w:val="1"/>
+      <w:numFmt w:val="bullet"/>
+      <w:lvlText w:val=""/>
+      <w:lvlJc w:val="left"/>
+      <w:pPr>
+        <w:ind w:left="720" w:hanging="360"/>
+      </w:pPr>
+      <w:rPr>
+        <w:rFonts w:ascii="Symbol" w:hAnsi="Symbol" w:hint="default"/>
+      </w:rPr>
+    </w:lvl>
+    <w:lvl w:ilvl="1" w:tplc="04090003" w:tentative="1">
+      <w:start w:val="1"/>
+      <w:numFmt w:val="bullet"/>
+      <w:lvlText w:val="o"/>
+      <w:lvlJc w:val="left"/>
+      <w:pPr>
+        <w:ind w:left="1440" w:hanging="360"/>
+      </w:pPr>
+      <w:rPr>
+        <w:rFonts w:ascii="Courier New" w:hAnsi="Courier New" w:cs="Courier New" w:hint="default"/>
+      </w:rPr>
+    </w:lvl>
+    <w:lvl w:ilvl="2" w:tplc="04090005" w:tentative="1">
+      <w:start w:val="1"/>
+      <w:numFmt w:val="bullet"/>
+      <w:lvlText w:val=""/>
+      <w:lvlJc w:val="left"/>
+      <w:pPr>
+        <w:ind w:left="2160" w:hanging="360"/>
+      </w:pPr>
+      <w:rPr>
+        <w:rFonts w:ascii="Wingdings" w:hAnsi="Wingdings" w:hint="default"/>
+      </w:rPr>
+    </w:lvl>
+    <w:lvl w:ilvl="3" w:tplc="04090001" w:tentative="1">
+      <w:start w:val="1"/>
+      <w:numFmt w:val="bullet"/>
+      <w:lvlText w:val=""/>
+      <w:lvlJc w:val="left"/>
+      <w:pPr>
+        <w:ind w:left="2880" w:hanging="360"/>
+      </w:pPr>
+      <w:rPr>
+        <w:rFonts w:ascii="Symbol" w:hAnsi="Symbol" w:hint="default"/>
+      </w:rPr>
+    </w:lvl>
+    <w:lvl w:ilvl="4" w:tplc="04090003" w:tentative="1">
+      <w:start w:val="1"/>
+      <w:numFmt w:val="bullet"/>
+      <w:lvlText w:val="o"/>
+      <w:lvlJc w:val="left"/>
+      <w:pPr>
+        <w:ind w:left="3600" w:hanging="360"/>
+      </w:pPr>
+      <w:rPr>
+        <w:rFonts w:ascii="Courier New" w:hAnsi="Courier New" w:cs="Courier New" w:hint="default"/>
+      </w:rPr>
+    </w:lvl>
+    <w:lvl w:ilvl="5" w:tplc="04090005" w:tentative="1">
+      <w:start w:val="1"/>
+      <w:numFmt w:val="bullet"/>
+      <w:lvlText w:val=""/>
+      <w:lvlJc w:val="left"/>
+      <w:pPr>
+        <w:ind w:left="4320" w:hanging="360"/>
+      </w:pPr>
+      <w:rPr>
+        <w:rFonts w:ascii="Wingdings" w:hAnsi="Wingdings" w:hint="default"/>
+      </w:rPr>
+    </w:lvl>
+    <w:lvl w:ilvl="6" w:tplc="04090001" w:tentative="1">
+      <w:start w:val="1"/>
+      <w:numFmt w:val="bullet"/>
+      <w:lvlText w:val=""/>
+      <w:lvlJc w:val="left"/>
+      <w:pPr>
+        <w:ind w:left="5040" w:hanging="360"/>
+      </w:pPr>
+      <w:rPr>
+        <w:rFonts w:ascii="Symbol" w:hAnsi="Symbol" w:hint="default"/>
+      </w:rPr>
+    </w:lvl>
+    <w:lvl w:ilvl="7" w:tplc="04090003" w:tentative="1">
+      <w:start w:val="1"/>
+      <w:numFmt w:val="bullet"/>
+      <w:lvlText w:val="o"/>
+      <w:lvlJc w:val="left"/>
+      <w:pPr>
+        <w:ind w:left="5760" w:hanging="360"/>
+      </w:pPr>
+      <w:rPr>
+        <w:rFonts w:ascii="Courier New" w:hAnsi="Courier New" w:cs="Courier New" w:hint="default"/>
+      </w:rPr>
+    </w:lvl>
+    <w:lvl w:ilvl="8" w:tplc="04090005" w:tentative="1">
+      <w:start w:val="1"/>
+      <w:numFmt w:val="bullet"/>
+      <w:lvlText w:val=""/>
+      <w:lvlJc w:val="left"/>
+      <w:pPr>
+        <w:ind w:left="6480" w:hanging="360"/>
+      </w:pPr>
+      <w:rPr>
+        <w:rFonts w:ascii="Wingdings" w:hAnsi="Wingdings" w:hint="default"/>
+      </w:rPr>
+    </w:lvl>
+  </w:abstractNum>
+  <w:abstractNum w:abstractNumId="13" w15:restartNumberingAfterBreak="0">
     <w:nsid w:val="4D993888"/>
     <w:multiLevelType w:val="hybridMultilevel"/>
     <w:tmpl w:val="E0525368"/>
@@ -1414,7 +1623,7 @@
     <w:abstractNumId w:val="8"/>
   </w:num>
   <w:num w:numId="5">
-    <w:abstractNumId w:val="12"/>
+    <w:abstractNumId w:val="13"/>
   </w:num>
   <w:num w:numId="6">
     <w:abstractNumId w:val="7"/>
@@ -1442,6 +1651,9 @@
   </w:num>
   <w:num w:numId="14">
     <w:abstractNumId w:val="10"/>
+  </w:num>
+  <w:num w:numId="15">
+    <w:abstractNumId w:val="12"/>
   </w:num>
 </w:numbering>
 </file>
@@ -4462,6 +4674,7 @@
     <w:rsid w:val="002D5784"/>
     <w:rsid w:val="00772D83"/>
     <w:rsid w:val="00A263D5"/>
+    <w:rsid w:val="00F32F56"/>
   </w:rsids>
   <m:mathPr>
     <m:mathFont m:val="Cambria Math"/>

</xml_diff>